<commit_message>
Updated resume to add new projects
</commit_message>
<xml_diff>
--- a/resume/Ashish_Gandhi_Resume.docx
+++ b/resume/Ashish_Gandhi_Resume.docx
@@ -1,6 +1,6 @@
 
 <file path=word/document.xml><?xml version="1.0" encoding="utf-8"?>
-<w:document xmlns:wpc="http://schemas.microsoft.com/office/word/2010/wordprocessingCanvas" xmlns:cx="http://schemas.microsoft.com/office/drawing/2014/chartex" xmlns:cx1="http://schemas.microsoft.com/office/drawing/2015/9/8/chartex" xmlns:cx2="http://schemas.microsoft.com/office/drawing/2015/10/21/chartex" xmlns:cx3="http://schemas.microsoft.com/office/drawing/2016/5/9/chartex" xmlns:cx4="http://schemas.microsoft.com/office/drawing/2016/5/10/chartex" xmlns:cx5="http://schemas.microsoft.com/office/drawing/2016/5/11/chartex" xmlns:mc="http://schemas.openxmlformats.org/markup-compatibility/2006" xmlns:o="urn:schemas-microsoft-com:office:office" xmlns:r="http://schemas.openxmlformats.org/officeDocument/2006/relationships" xmlns:m="http://schemas.openxmlformats.org/officeDocument/2006/math" xmlns:v="urn:schemas-microsoft-com:vml" xmlns:wp14="http://schemas.microsoft.com/office/word/2010/wordprocessingDrawing" xmlns:wp="http://schemas.openxmlformats.org/drawingml/2006/wordprocessingDrawing" xmlns:w10="urn:schemas-microsoft-com:office:word" xmlns:w="http://schemas.openxmlformats.org/wordprocessingml/2006/main" xmlns:w14="http://schemas.microsoft.com/office/word/2010/wordml" xmlns:w15="http://schemas.microsoft.com/office/word/2012/wordml" xmlns:w16se="http://schemas.microsoft.com/office/word/2015/wordml/symex" xmlns:wpg="http://schemas.microsoft.com/office/word/2010/wordprocessingGroup" xmlns:wpi="http://schemas.microsoft.com/office/word/2010/wordprocessingInk" xmlns:wne="http://schemas.microsoft.com/office/word/2006/wordml" xmlns:wps="http://schemas.microsoft.com/office/word/2010/wordprocessingShape" mc:Ignorable="w14 w15 w16se wp14">
+<w:document xmlns:wpc="http://schemas.microsoft.com/office/word/2010/wordprocessingCanvas" xmlns:cx="http://schemas.microsoft.com/office/drawing/2014/chartex" xmlns:cx1="http://schemas.microsoft.com/office/drawing/2015/9/8/chartex" xmlns:cx2="http://schemas.microsoft.com/office/drawing/2015/10/21/chartex" xmlns:cx3="http://schemas.microsoft.com/office/drawing/2016/5/9/chartex" xmlns:cx4="http://schemas.microsoft.com/office/drawing/2016/5/10/chartex" xmlns:cx5="http://schemas.microsoft.com/office/drawing/2016/5/11/chartex" xmlns:cx6="http://schemas.microsoft.com/office/drawing/2016/5/12/chartex" xmlns:cx7="http://schemas.microsoft.com/office/drawing/2016/5/13/chartex" xmlns:cx8="http://schemas.microsoft.com/office/drawing/2016/5/14/chartex" xmlns:mc="http://schemas.openxmlformats.org/markup-compatibility/2006" xmlns:aink="http://schemas.microsoft.com/office/drawing/2016/ink" xmlns:am3d="http://schemas.microsoft.com/office/drawing/2017/model3d" xmlns:o="urn:schemas-microsoft-com:office:office" xmlns:r="http://schemas.openxmlformats.org/officeDocument/2006/relationships" xmlns:m="http://schemas.openxmlformats.org/officeDocument/2006/math" xmlns:v="urn:schemas-microsoft-com:vml" xmlns:wp14="http://schemas.microsoft.com/office/word/2010/wordprocessingDrawing" xmlns:wp="http://schemas.openxmlformats.org/drawingml/2006/wordprocessingDrawing" xmlns:w10="urn:schemas-microsoft-com:office:word" xmlns:w="http://schemas.openxmlformats.org/wordprocessingml/2006/main" xmlns:w14="http://schemas.microsoft.com/office/word/2010/wordml" xmlns:w15="http://schemas.microsoft.com/office/word/2012/wordml" xmlns:w16cid="http://schemas.microsoft.com/office/word/2016/wordml/cid" xmlns:w16se="http://schemas.microsoft.com/office/word/2015/wordml/symex" xmlns:wpg="http://schemas.microsoft.com/office/word/2010/wordprocessingGroup" xmlns:wpi="http://schemas.microsoft.com/office/word/2010/wordprocessingInk" xmlns:wne="http://schemas.microsoft.com/office/word/2006/wordml" xmlns:wps="http://schemas.microsoft.com/office/word/2010/wordprocessingShape" mc:Ignorable="w14 w15 w16se w16cid wp14">
   <w:body>
     <w:tbl>
       <w:tblPr>
@@ -359,8 +359,6 @@
                       <w:szCs w:val="20"/>
                     </w:rPr>
                   </w:pPr>
-                  <w:bookmarkStart w:id="0" w:name="_GoBack"/>
-                  <w:bookmarkEnd w:id="0"/>
                   <w:r>
                     <w:rPr>
                       <w:rFonts w:ascii="Trebuchet MS" w:eastAsia="Times New Roman" w:hAnsi="Trebuchet MS" w:cs="Times New Roman"/>
@@ -668,7 +666,7 @@
               <w:rPr>
                 <w:rFonts w:asciiTheme="minorHAnsi" w:eastAsia="Times New Roman" w:hAnsiTheme="minorHAnsi" w:cs="Times New Roman"/>
               </w:rPr>
-              <w:t>10</w:t>
+              <w:t>11</w:t>
             </w:r>
             <w:r>
               <w:rPr>
@@ -782,7 +780,19 @@
               <w:rPr>
                 <w:rFonts w:asciiTheme="minorHAnsi" w:eastAsia="Times New Roman" w:hAnsiTheme="minorHAnsi" w:cs="Times New Roman"/>
               </w:rPr>
-              <w:t>10+</w:t>
+              <w:t>1</w:t>
+            </w:r>
+            <w:r>
+              <w:rPr>
+                <w:rFonts w:asciiTheme="minorHAnsi" w:eastAsia="Times New Roman" w:hAnsiTheme="minorHAnsi" w:cs="Times New Roman"/>
+              </w:rPr>
+              <w:t>1</w:t>
+            </w:r>
+            <w:r>
+              <w:rPr>
+                <w:rFonts w:asciiTheme="minorHAnsi" w:eastAsia="Times New Roman" w:hAnsiTheme="minorHAnsi" w:cs="Times New Roman"/>
+              </w:rPr>
+              <w:t>+</w:t>
             </w:r>
             <w:r>
               <w:rPr>
@@ -1020,43 +1030,13 @@
               <w:rPr>
                 <w:rFonts w:asciiTheme="minorHAnsi" w:eastAsia="Times New Roman" w:hAnsiTheme="minorHAnsi" w:cs="Times New Roman"/>
               </w:rPr>
-              <w:t xml:space="preserve">Designed and developed </w:t>
-            </w:r>
-            <w:r>
-              <w:rPr>
-                <w:rFonts w:asciiTheme="minorHAnsi" w:eastAsia="Times New Roman" w:hAnsiTheme="minorHAnsi" w:cs="Times New Roman"/>
-              </w:rPr>
-              <w:t>billing, payment</w:t>
-            </w:r>
-            <w:r>
-              <w:rPr>
-                <w:rFonts w:asciiTheme="minorHAnsi" w:eastAsia="Times New Roman" w:hAnsiTheme="minorHAnsi" w:cs="Times New Roman"/>
-              </w:rPr>
-              <w:t xml:space="preserve"> and policy</w:t>
-            </w:r>
-            <w:r>
-              <w:rPr>
-                <w:rFonts w:asciiTheme="minorHAnsi" w:eastAsia="Times New Roman" w:hAnsiTheme="minorHAnsi" w:cs="Times New Roman"/>
-              </w:rPr>
-              <w:t xml:space="preserve"> </w:t>
-            </w:r>
-            <w:r>
-              <w:rPr>
-                <w:rFonts w:asciiTheme="minorHAnsi" w:eastAsia="Times New Roman" w:hAnsiTheme="minorHAnsi" w:cs="Times New Roman"/>
-              </w:rPr>
-              <w:t>data models that can communicate with database or web services to get data</w:t>
-            </w:r>
-            <w:r>
-              <w:rPr>
-                <w:rFonts w:asciiTheme="minorHAnsi" w:eastAsia="Times New Roman" w:hAnsiTheme="minorHAnsi" w:cs="Times New Roman"/>
-              </w:rPr>
-              <w:t xml:space="preserve"> needed by front-end</w:t>
-            </w:r>
-            <w:r>
-              <w:rPr>
-                <w:rFonts w:asciiTheme="minorHAnsi" w:eastAsia="Times New Roman" w:hAnsiTheme="minorHAnsi" w:cs="Times New Roman"/>
-              </w:rPr>
-              <w:t>.</w:t>
+              <w:t>Migration of</w:t>
+            </w:r>
+            <w:r>
+              <w:rPr>
+                <w:rFonts w:asciiTheme="minorHAnsi" w:eastAsia="Times New Roman" w:hAnsiTheme="minorHAnsi" w:cs="Times New Roman"/>
+              </w:rPr>
+              <w:t xml:space="preserve"> payment APIs and applications to PHP7.1 </w:t>
             </w:r>
           </w:p>
           <w:p>
@@ -1077,19 +1057,31 @@
               <w:rPr>
                 <w:rFonts w:asciiTheme="minorHAnsi" w:eastAsia="Times New Roman" w:hAnsiTheme="minorHAnsi" w:cs="Times New Roman"/>
               </w:rPr>
-              <w:t>Designed and implemented framework to consume SOAP and REST services</w:t>
-            </w:r>
-            <w:r>
-              <w:rPr>
-                <w:rFonts w:asciiTheme="minorHAnsi" w:eastAsia="Times New Roman" w:hAnsiTheme="minorHAnsi" w:cs="Times New Roman"/>
-              </w:rPr>
-              <w:t xml:space="preserve"> including error handling</w:t>
-            </w:r>
-            <w:r>
-              <w:rPr>
-                <w:rFonts w:asciiTheme="minorHAnsi" w:eastAsia="Times New Roman" w:hAnsiTheme="minorHAnsi" w:cs="Times New Roman"/>
-              </w:rPr>
-              <w:t xml:space="preserve">. </w:t>
+              <w:t xml:space="preserve">Involved in the code analysis to figure </w:t>
+            </w:r>
+            <w:r>
+              <w:rPr>
+                <w:rFonts w:asciiTheme="minorHAnsi" w:eastAsia="Times New Roman" w:hAnsiTheme="minorHAnsi" w:cs="Times New Roman"/>
+              </w:rPr>
+              <w:t xml:space="preserve">out </w:t>
+            </w:r>
+            <w:r>
+              <w:rPr>
+                <w:rFonts w:asciiTheme="minorHAnsi" w:eastAsia="Times New Roman" w:hAnsiTheme="minorHAnsi" w:cs="Times New Roman"/>
+              </w:rPr>
+              <w:t>the changes needed to migrate to PHP7.1</w:t>
+            </w:r>
+            <w:r>
+              <w:rPr>
+                <w:rFonts w:asciiTheme="minorHAnsi" w:eastAsia="Times New Roman" w:hAnsiTheme="minorHAnsi" w:cs="Times New Roman"/>
+              </w:rPr>
+              <w:t xml:space="preserve"> from PHP5.3</w:t>
+            </w:r>
+            <w:r>
+              <w:rPr>
+                <w:rFonts w:asciiTheme="minorHAnsi" w:eastAsia="Times New Roman" w:hAnsiTheme="minorHAnsi" w:cs="Times New Roman"/>
+              </w:rPr>
+              <w:t>.</w:t>
             </w:r>
           </w:p>
           <w:p>
@@ -1110,13 +1102,13 @@
               <w:rPr>
                 <w:rFonts w:asciiTheme="minorHAnsi" w:eastAsia="Times New Roman" w:hAnsiTheme="minorHAnsi" w:cs="Times New Roman"/>
               </w:rPr>
-              <w:t>Implemented code to a</w:t>
-            </w:r>
-            <w:r>
-              <w:rPr>
-                <w:rFonts w:asciiTheme="minorHAnsi" w:eastAsia="Times New Roman" w:hAnsiTheme="minorHAnsi" w:cs="Times New Roman"/>
-              </w:rPr>
-              <w:t>ccept requests in array format or as properties and convert them to a SOAP/REST request.</w:t>
+              <w:t>Implemented auto s</w:t>
+            </w:r>
+            <w:r>
+              <w:rPr>
+                <w:rFonts w:asciiTheme="minorHAnsi" w:eastAsia="Times New Roman" w:hAnsiTheme="minorHAnsi" w:cs="Times New Roman"/>
+              </w:rPr>
+              <w:t>cripts to make code changes on code base.</w:t>
             </w:r>
           </w:p>
           <w:p>
@@ -1137,13 +1129,15 @@
               <w:rPr>
                 <w:rFonts w:asciiTheme="minorHAnsi" w:eastAsia="Times New Roman" w:hAnsiTheme="minorHAnsi" w:cs="Times New Roman"/>
               </w:rPr>
-              <w:t>Created data models for the database request/response</w:t>
-            </w:r>
-            <w:r>
-              <w:rPr>
-                <w:rFonts w:asciiTheme="minorHAnsi" w:eastAsia="Times New Roman" w:hAnsiTheme="minorHAnsi" w:cs="Times New Roman"/>
-              </w:rPr>
-              <w:t>.</w:t>
+              <w:t>Implemented code changes that require m</w:t>
+            </w:r>
+            <w:bookmarkStart w:id="0" w:name="_GoBack"/>
+            <w:bookmarkEnd w:id="0"/>
+            <w:r>
+              <w:rPr>
+                <w:rFonts w:asciiTheme="minorHAnsi" w:eastAsia="Times New Roman" w:hAnsiTheme="minorHAnsi" w:cs="Times New Roman"/>
+              </w:rPr>
+              <w:t xml:space="preserve">anual fixes. </w:t>
             </w:r>
           </w:p>
           <w:p>
@@ -1164,7 +1158,7 @@
               <w:rPr>
                 <w:rFonts w:asciiTheme="minorHAnsi" w:eastAsia="Times New Roman" w:hAnsiTheme="minorHAnsi" w:cs="Times New Roman"/>
               </w:rPr>
-              <w:t xml:space="preserve">Implemented pagination logic on DB2 queries. </w:t>
+              <w:t>Also, involved in the server setups. Communicated more frequently with Linux administrators to make sure all the software, vHOSTs needed on the servers are installed and configured correctly.</w:t>
             </w:r>
           </w:p>
           <w:p>
@@ -1185,56 +1179,7 @@
               <w:rPr>
                 <w:rFonts w:asciiTheme="minorHAnsi" w:eastAsia="Times New Roman" w:hAnsiTheme="minorHAnsi" w:cs="Times New Roman"/>
               </w:rPr>
-              <w:t>Data models were created to support a group insurance provider with 6,000 plus issued and new policies</w:t>
-            </w:r>
-            <w:r>
-              <w:rPr>
-                <w:rFonts w:asciiTheme="minorHAnsi" w:eastAsia="Times New Roman" w:hAnsiTheme="minorHAnsi" w:cs="Times New Roman"/>
-              </w:rPr>
-              <w:t>.</w:t>
-            </w:r>
-          </w:p>
-          <w:p>
-            <w:pPr>
-              <w:pStyle w:val="ListParagraph"/>
-              <w:spacing w:after="72"/>
-              <w:ind w:left="600"/>
-              <w:textAlignment w:val="baseline"/>
-              <w:rPr>
-                <w:rFonts w:asciiTheme="minorHAnsi" w:eastAsia="Times New Roman" w:hAnsiTheme="minorHAnsi" w:cs="Times New Roman"/>
-              </w:rPr>
-            </w:pPr>
-          </w:p>
-          <w:p>
-            <w:pPr>
-              <w:pStyle w:val="ListParagraph"/>
-              <w:numPr>
-                <w:ilvl w:val="0"/>
-                <w:numId w:val="1"/>
-              </w:numPr>
-              <w:spacing w:after="72"/>
-              <w:textAlignment w:val="baseline"/>
-              <w:rPr>
-                <w:rFonts w:asciiTheme="minorHAnsi" w:eastAsia="Times New Roman" w:hAnsiTheme="minorHAnsi" w:cs="Times New Roman"/>
-              </w:rPr>
-            </w:pPr>
-            <w:r>
-              <w:rPr>
-                <w:rFonts w:asciiTheme="minorHAnsi" w:eastAsia="Times New Roman" w:hAnsiTheme="minorHAnsi" w:cs="Times New Roman"/>
-              </w:rPr>
-              <w:t xml:space="preserve">Designed and developed JAVA </w:t>
-            </w:r>
-            <w:r>
-              <w:rPr>
-                <w:rFonts w:asciiTheme="minorHAnsi" w:eastAsia="Times New Roman" w:hAnsiTheme="minorHAnsi" w:cs="Times New Roman"/>
-              </w:rPr>
-              <w:t xml:space="preserve">multithreaded </w:t>
-            </w:r>
-            <w:r>
-              <w:rPr>
-                <w:rFonts w:asciiTheme="minorHAnsi" w:eastAsia="Times New Roman" w:hAnsiTheme="minorHAnsi" w:cs="Times New Roman"/>
-              </w:rPr>
-              <w:t xml:space="preserve">batch job using Spring Framework to preprocess E-note records. </w:t>
+              <w:t>Worked with Network team to set up URLs, F5 and firewall rules.</w:t>
             </w:r>
           </w:p>
           <w:p>
@@ -1255,19 +1200,51 @@
               <w:rPr>
                 <w:rFonts w:asciiTheme="minorHAnsi" w:eastAsia="Times New Roman" w:hAnsiTheme="minorHAnsi" w:cs="Times New Roman"/>
               </w:rPr>
-              <w:t xml:space="preserve">Designed and </w:t>
-            </w:r>
-            <w:r>
-              <w:rPr>
-                <w:rFonts w:asciiTheme="minorHAnsi" w:eastAsia="Times New Roman" w:hAnsiTheme="minorHAnsi" w:cs="Times New Roman"/>
-              </w:rPr>
-              <w:t>Implemented business rules validations</w:t>
-            </w:r>
-            <w:r>
-              <w:rPr>
-                <w:rFonts w:asciiTheme="minorHAnsi" w:eastAsia="Times New Roman" w:hAnsiTheme="minorHAnsi" w:cs="Times New Roman"/>
-              </w:rPr>
-              <w:t>.</w:t>
+              <w:t>Worked with DBAs for new MySQL server setups.</w:t>
+            </w:r>
+          </w:p>
+          <w:p>
+            <w:pPr>
+              <w:pStyle w:val="ListParagraph"/>
+              <w:numPr>
+                <w:ilvl w:val="0"/>
+                <w:numId w:val="1"/>
+              </w:numPr>
+              <w:spacing w:after="72"/>
+              <w:textAlignment w:val="baseline"/>
+              <w:rPr>
+                <w:rFonts w:asciiTheme="minorHAnsi" w:eastAsia="Times New Roman" w:hAnsiTheme="minorHAnsi" w:cs="Times New Roman"/>
+              </w:rPr>
+            </w:pPr>
+            <w:r>
+              <w:rPr>
+                <w:rFonts w:asciiTheme="minorHAnsi" w:eastAsia="Times New Roman" w:hAnsiTheme="minorHAnsi" w:cs="Times New Roman"/>
+              </w:rPr>
+              <w:t>Migration</w:t>
+            </w:r>
+            <w:r>
+              <w:rPr>
+                <w:rFonts w:asciiTheme="minorHAnsi" w:eastAsia="Times New Roman" w:hAnsiTheme="minorHAnsi" w:cs="Times New Roman"/>
+              </w:rPr>
+              <w:t xml:space="preserve"> of code repositories</w:t>
+            </w:r>
+            <w:r>
+              <w:rPr>
+                <w:rFonts w:asciiTheme="minorHAnsi" w:eastAsia="Times New Roman" w:hAnsiTheme="minorHAnsi" w:cs="Times New Roman"/>
+              </w:rPr>
+              <w:t xml:space="preserve"> to RTC</w:t>
+            </w:r>
+            <w:r>
+              <w:rPr>
+                <w:rFonts w:asciiTheme="minorHAnsi" w:eastAsia="Times New Roman" w:hAnsiTheme="minorHAnsi" w:cs="Times New Roman"/>
+              </w:rPr>
+              <w:t>(CCM)</w:t>
+            </w:r>
+            <w:r>
+              <w:rPr>
+                <w:rFonts w:asciiTheme="minorHAnsi" w:eastAsia="Times New Roman" w:hAnsiTheme="minorHAnsi" w:cs="Times New Roman"/>
+              </w:rPr>
+              <w:t xml:space="preserve"> from Dimensions and GIT</w:t>
             </w:r>
           </w:p>
           <w:p>
@@ -1288,37 +1265,136 @@
               <w:rPr>
                 <w:rFonts w:asciiTheme="minorHAnsi" w:eastAsia="Times New Roman" w:hAnsiTheme="minorHAnsi" w:cs="Times New Roman"/>
               </w:rPr>
-              <w:t>This job helped o</w:t>
-            </w:r>
-            <w:r>
-              <w:rPr>
-                <w:rFonts w:asciiTheme="minorHAnsi" w:eastAsia="Times New Roman" w:hAnsiTheme="minorHAnsi" w:cs="Times New Roman"/>
-              </w:rPr>
-              <w:t>ptimized the e-note processing job by filtering out bad records.</w:t>
-            </w:r>
-            <w:r>
-              <w:rPr>
-                <w:rFonts w:asciiTheme="minorHAnsi" w:eastAsia="Times New Roman" w:hAnsiTheme="minorHAnsi" w:cs="Times New Roman"/>
-              </w:rPr>
-              <w:t xml:space="preserve"> This saved company a lot of overhead and the e-note is capable of processing more records then it has been processing.</w:t>
-            </w:r>
-            <w:r>
-              <w:rPr>
-                <w:rFonts w:asciiTheme="minorHAnsi" w:eastAsia="Times New Roman" w:hAnsiTheme="minorHAnsi" w:cs="Times New Roman"/>
-              </w:rPr>
-              <w:t xml:space="preserve"> On average daily E-note job processes 200,000 E-notes.</w:t>
+              <w:t xml:space="preserve">Involved in migration of code repositories of payment APIs and applications to RTC – Rational Team Concert from Serena Dimensions and GIT. </w:t>
             </w:r>
           </w:p>
           <w:p>
             <w:pPr>
               <w:pStyle w:val="ListParagraph"/>
+              <w:numPr>
+                <w:ilvl w:val="1"/>
+                <w:numId w:val="1"/>
+              </w:numPr>
               <w:spacing w:before="60" w:after="72"/>
-              <w:ind w:left="1325"/>
-              <w:textAlignment w:val="baseline"/>
-              <w:rPr>
-                <w:rFonts w:asciiTheme="minorHAnsi" w:eastAsia="Times New Roman" w:hAnsiTheme="minorHAnsi" w:cs="Times New Roman"/>
-              </w:rPr>
-            </w:pPr>
+              <w:textAlignment w:val="baseline"/>
+              <w:rPr>
+                <w:rFonts w:asciiTheme="minorHAnsi" w:eastAsia="Times New Roman" w:hAnsiTheme="minorHAnsi" w:cs="Times New Roman"/>
+              </w:rPr>
+            </w:pPr>
+            <w:r>
+              <w:rPr>
+                <w:rFonts w:asciiTheme="minorHAnsi" w:eastAsia="Times New Roman" w:hAnsiTheme="minorHAnsi" w:cs="Times New Roman"/>
+              </w:rPr>
+              <w:t xml:space="preserve">Implemented </w:t>
+            </w:r>
+            <w:r>
+              <w:rPr>
+                <w:rFonts w:asciiTheme="minorHAnsi" w:eastAsia="Times New Roman" w:hAnsiTheme="minorHAnsi" w:cs="Times New Roman"/>
+              </w:rPr>
+              <w:t xml:space="preserve">local/server </w:t>
+            </w:r>
+            <w:r>
+              <w:rPr>
+                <w:rFonts w:asciiTheme="minorHAnsi" w:eastAsia="Times New Roman" w:hAnsiTheme="minorHAnsi" w:cs="Times New Roman"/>
+              </w:rPr>
+              <w:t xml:space="preserve">Load rules </w:t>
+            </w:r>
+            <w:r>
+              <w:rPr>
+                <w:rFonts w:asciiTheme="minorHAnsi" w:eastAsia="Times New Roman" w:hAnsiTheme="minorHAnsi" w:cs="Times New Roman"/>
+              </w:rPr>
+              <w:t xml:space="preserve">for all the code bases. Load rules are an important part of RTC implementation as it defines and describes </w:t>
+            </w:r>
+            <w:r>
+              <w:rPr>
+                <w:rFonts w:asciiTheme="minorHAnsi" w:eastAsia="Times New Roman" w:hAnsiTheme="minorHAnsi" w:cs="Times New Roman"/>
+              </w:rPr>
+              <w:t>what is loaded from a repository workspace and where it should be loaded</w:t>
+            </w:r>
+            <w:r>
+              <w:rPr>
+                <w:rFonts w:asciiTheme="minorHAnsi" w:eastAsia="Times New Roman" w:hAnsiTheme="minorHAnsi" w:cs="Times New Roman"/>
+              </w:rPr>
+              <w:t xml:space="preserve">. </w:t>
+            </w:r>
+          </w:p>
+          <w:p>
+            <w:pPr>
+              <w:pStyle w:val="ListParagraph"/>
+              <w:numPr>
+                <w:ilvl w:val="1"/>
+                <w:numId w:val="1"/>
+              </w:numPr>
+              <w:spacing w:before="60" w:after="72"/>
+              <w:textAlignment w:val="baseline"/>
+              <w:rPr>
+                <w:rFonts w:asciiTheme="minorHAnsi" w:eastAsia="Times New Roman" w:hAnsiTheme="minorHAnsi" w:cs="Times New Roman"/>
+              </w:rPr>
+            </w:pPr>
+            <w:r>
+              <w:rPr>
+                <w:rFonts w:asciiTheme="minorHAnsi" w:eastAsia="Times New Roman" w:hAnsiTheme="minorHAnsi" w:cs="Times New Roman"/>
+              </w:rPr>
+              <w:t>Local load rule</w:t>
+            </w:r>
+            <w:r>
+              <w:rPr>
+                <w:rFonts w:asciiTheme="minorHAnsi" w:eastAsia="Times New Roman" w:hAnsiTheme="minorHAnsi" w:cs="Times New Roman"/>
+              </w:rPr>
+              <w:t xml:space="preserve"> helps developers to pull code base on their local machine from work streams and set up local environment.</w:t>
+            </w:r>
+          </w:p>
+          <w:p>
+            <w:pPr>
+              <w:pStyle w:val="ListParagraph"/>
+              <w:numPr>
+                <w:ilvl w:val="1"/>
+                <w:numId w:val="1"/>
+              </w:numPr>
+              <w:spacing w:before="60" w:after="72"/>
+              <w:textAlignment w:val="baseline"/>
+              <w:rPr>
+                <w:rFonts w:asciiTheme="minorHAnsi" w:eastAsia="Times New Roman" w:hAnsiTheme="minorHAnsi" w:cs="Times New Roman"/>
+              </w:rPr>
+            </w:pPr>
+            <w:r>
+              <w:rPr>
+                <w:rFonts w:asciiTheme="minorHAnsi" w:eastAsia="Times New Roman" w:hAnsiTheme="minorHAnsi" w:cs="Times New Roman"/>
+              </w:rPr>
+              <w:t>Server load rules help putting code to stage server.</w:t>
+            </w:r>
+          </w:p>
+          <w:p>
+            <w:pPr>
+              <w:pStyle w:val="ListParagraph"/>
+              <w:numPr>
+                <w:ilvl w:val="1"/>
+                <w:numId w:val="1"/>
+              </w:numPr>
+              <w:spacing w:before="60" w:after="72"/>
+              <w:textAlignment w:val="baseline"/>
+              <w:rPr>
+                <w:rFonts w:asciiTheme="minorHAnsi" w:eastAsia="Times New Roman" w:hAnsiTheme="minorHAnsi" w:cs="Times New Roman"/>
+              </w:rPr>
+            </w:pPr>
+            <w:r>
+              <w:rPr>
+                <w:rFonts w:asciiTheme="minorHAnsi" w:eastAsia="Times New Roman" w:hAnsiTheme="minorHAnsi" w:cs="Times New Roman"/>
+              </w:rPr>
+              <w:t xml:space="preserve">Created documentations on how to </w:t>
+            </w:r>
+            <w:r>
+              <w:rPr>
+                <w:rFonts w:asciiTheme="minorHAnsi" w:eastAsia="Times New Roman" w:hAnsiTheme="minorHAnsi" w:cs="Times New Roman"/>
+              </w:rPr>
+              <w:t>use</w:t>
+            </w:r>
+            <w:r>
+              <w:rPr>
+                <w:rFonts w:asciiTheme="minorHAnsi" w:eastAsia="Times New Roman" w:hAnsiTheme="minorHAnsi" w:cs="Times New Roman"/>
+              </w:rPr>
+              <w:t xml:space="preserve"> load rules and set up local environment for development work.</w:t>
+            </w:r>
           </w:p>
           <w:p>
             <w:pPr>
@@ -1337,43 +1413,43 @@
               <w:rPr>
                 <w:rFonts w:asciiTheme="minorHAnsi" w:eastAsia="Times New Roman" w:hAnsiTheme="minorHAnsi" w:cs="Times New Roman"/>
               </w:rPr>
-              <w:t>Design</w:t>
-            </w:r>
-            <w:r>
-              <w:rPr>
-                <w:rFonts w:asciiTheme="minorHAnsi" w:eastAsia="Times New Roman" w:hAnsiTheme="minorHAnsi" w:cs="Times New Roman"/>
-              </w:rPr>
-              <w:t>ed</w:t>
-            </w:r>
-            <w:r>
-              <w:rPr>
-                <w:rFonts w:asciiTheme="minorHAnsi" w:eastAsia="Times New Roman" w:hAnsiTheme="minorHAnsi" w:cs="Times New Roman"/>
-              </w:rPr>
-              <w:t xml:space="preserve"> and develop</w:t>
-            </w:r>
-            <w:r>
-              <w:rPr>
-                <w:rFonts w:asciiTheme="minorHAnsi" w:eastAsia="Times New Roman" w:hAnsiTheme="minorHAnsi" w:cs="Times New Roman"/>
-              </w:rPr>
-              <w:t>ed</w:t>
-            </w:r>
-            <w:r>
-              <w:rPr>
-                <w:rFonts w:asciiTheme="minorHAnsi" w:eastAsia="Times New Roman" w:hAnsiTheme="minorHAnsi" w:cs="Times New Roman"/>
-              </w:rPr>
-              <w:t xml:space="preserve"> XML</w:t>
-            </w:r>
-            <w:r>
-              <w:rPr>
-                <w:rFonts w:asciiTheme="minorHAnsi" w:eastAsia="Times New Roman" w:hAnsiTheme="minorHAnsi" w:cs="Times New Roman"/>
-              </w:rPr>
-              <w:t xml:space="preserve"> web APIs &amp; batch jobs with PHP 5 that</w:t>
-            </w:r>
-            <w:r>
-              <w:rPr>
-                <w:rFonts w:asciiTheme="minorHAnsi" w:eastAsia="Times New Roman" w:hAnsiTheme="minorHAnsi" w:cs="Times New Roman"/>
-              </w:rPr>
-              <w:t xml:space="preserve"> capture and processes the enrollments with or without payment information.</w:t>
+              <w:t xml:space="preserve">Designed and developed </w:t>
+            </w:r>
+            <w:r>
+              <w:rPr>
+                <w:rFonts w:asciiTheme="minorHAnsi" w:eastAsia="Times New Roman" w:hAnsiTheme="minorHAnsi" w:cs="Times New Roman"/>
+              </w:rPr>
+              <w:t>billing, payment</w:t>
+            </w:r>
+            <w:r>
+              <w:rPr>
+                <w:rFonts w:asciiTheme="minorHAnsi" w:eastAsia="Times New Roman" w:hAnsiTheme="minorHAnsi" w:cs="Times New Roman"/>
+              </w:rPr>
+              <w:t xml:space="preserve"> and policy</w:t>
+            </w:r>
+            <w:r>
+              <w:rPr>
+                <w:rFonts w:asciiTheme="minorHAnsi" w:eastAsia="Times New Roman" w:hAnsiTheme="minorHAnsi" w:cs="Times New Roman"/>
+              </w:rPr>
+              <w:t xml:space="preserve"> </w:t>
+            </w:r>
+            <w:r>
+              <w:rPr>
+                <w:rFonts w:asciiTheme="minorHAnsi" w:eastAsia="Times New Roman" w:hAnsiTheme="minorHAnsi" w:cs="Times New Roman"/>
+              </w:rPr>
+              <w:t>data models that can communicate with database or web services to get data</w:t>
+            </w:r>
+            <w:r>
+              <w:rPr>
+                <w:rFonts w:asciiTheme="minorHAnsi" w:eastAsia="Times New Roman" w:hAnsiTheme="minorHAnsi" w:cs="Times New Roman"/>
+              </w:rPr>
+              <w:t xml:space="preserve"> needed by front-end</w:t>
+            </w:r>
+            <w:r>
+              <w:rPr>
+                <w:rFonts w:asciiTheme="minorHAnsi" w:eastAsia="Times New Roman" w:hAnsiTheme="minorHAnsi" w:cs="Times New Roman"/>
+              </w:rPr>
+              <w:t>.</w:t>
             </w:r>
           </w:p>
           <w:p>
@@ -1394,19 +1470,19 @@
               <w:rPr>
                 <w:rFonts w:asciiTheme="minorHAnsi" w:eastAsia="Times New Roman" w:hAnsiTheme="minorHAnsi" w:cs="Times New Roman"/>
               </w:rPr>
-              <w:t>Designed and b</w:t>
-            </w:r>
-            <w:r>
-              <w:rPr>
-                <w:rFonts w:asciiTheme="minorHAnsi" w:eastAsia="Times New Roman" w:hAnsiTheme="minorHAnsi" w:cs="Times New Roman"/>
-              </w:rPr>
-              <w:t>uilt</w:t>
-            </w:r>
-            <w:r>
-              <w:rPr>
-                <w:rFonts w:asciiTheme="minorHAnsi" w:eastAsia="Times New Roman" w:hAnsiTheme="minorHAnsi" w:cs="Times New Roman"/>
-              </w:rPr>
-              <w:t xml:space="preserve"> enrollment capture service so that private exchanges can submit the enrollments to PCI zone.</w:t>
+              <w:t>Designed and implemented framework to consume SOAP and REST services</w:t>
+            </w:r>
+            <w:r>
+              <w:rPr>
+                <w:rFonts w:asciiTheme="minorHAnsi" w:eastAsia="Times New Roman" w:hAnsiTheme="minorHAnsi" w:cs="Times New Roman"/>
+              </w:rPr>
+              <w:t xml:space="preserve"> including error handling</w:t>
+            </w:r>
+            <w:r>
+              <w:rPr>
+                <w:rFonts w:asciiTheme="minorHAnsi" w:eastAsia="Times New Roman" w:hAnsiTheme="minorHAnsi" w:cs="Times New Roman"/>
+              </w:rPr>
+              <w:t xml:space="preserve">. </w:t>
             </w:r>
           </w:p>
           <w:p>
@@ -1427,7 +1503,20 @@
               <w:rPr>
                 <w:rFonts w:asciiTheme="minorHAnsi" w:eastAsia="Times New Roman" w:hAnsiTheme="minorHAnsi" w:cs="Times New Roman"/>
               </w:rPr>
-              <w:t>Implemented batch job to tokenize payment information with Cybersource, send payment information to finance system and submit enrollments to internal HPS system.</w:t>
+              <w:t>Implemented code to a</w:t>
+            </w:r>
+            <w:r>
+              <w:rPr>
+                <w:rFonts w:asciiTheme="minorHAnsi" w:eastAsia="Times New Roman" w:hAnsiTheme="minorHAnsi" w:cs="Times New Roman"/>
+              </w:rPr>
+              <w:t xml:space="preserve">ccept requests in array format or as properties and convert them </w:t>
+            </w:r>
+            <w:r>
+              <w:rPr>
+                <w:rFonts w:asciiTheme="minorHAnsi" w:eastAsia="Times New Roman" w:hAnsiTheme="minorHAnsi" w:cs="Times New Roman"/>
+              </w:rPr>
+              <w:lastRenderedPageBreak/>
+              <w:t>to a SOAP/REST request.</w:t>
             </w:r>
           </w:p>
           <w:p>
@@ -1448,13 +1537,13 @@
               <w:rPr>
                 <w:rFonts w:asciiTheme="minorHAnsi" w:eastAsia="Times New Roman" w:hAnsiTheme="minorHAnsi" w:cs="Times New Roman"/>
               </w:rPr>
-              <w:t>Developed secure</w:t>
-            </w:r>
-            <w:r>
-              <w:rPr>
-                <w:rFonts w:asciiTheme="minorHAnsi" w:eastAsia="Times New Roman" w:hAnsiTheme="minorHAnsi" w:cs="Times New Roman"/>
-              </w:rPr>
-              <w:t xml:space="preserve"> page to view payment information for the enrollments for business team.</w:t>
+              <w:t>Created data models for the database request/response</w:t>
+            </w:r>
+            <w:r>
+              <w:rPr>
+                <w:rFonts w:asciiTheme="minorHAnsi" w:eastAsia="Times New Roman" w:hAnsiTheme="minorHAnsi" w:cs="Times New Roman"/>
+              </w:rPr>
+              <w:t>.</w:t>
             </w:r>
           </w:p>
           <w:p>
@@ -1475,7 +1564,317 @@
               <w:rPr>
                 <w:rFonts w:asciiTheme="minorHAnsi" w:eastAsia="Times New Roman" w:hAnsiTheme="minorHAnsi" w:cs="Times New Roman"/>
               </w:rPr>
-              <w:lastRenderedPageBreak/>
+              <w:t xml:space="preserve">Implemented pagination logic on DB2 queries. </w:t>
+            </w:r>
+          </w:p>
+          <w:p>
+            <w:pPr>
+              <w:pStyle w:val="ListParagraph"/>
+              <w:numPr>
+                <w:ilvl w:val="1"/>
+                <w:numId w:val="1"/>
+              </w:numPr>
+              <w:spacing w:before="60" w:after="72"/>
+              <w:ind w:left="1325"/>
+              <w:textAlignment w:val="baseline"/>
+              <w:rPr>
+                <w:rFonts w:asciiTheme="minorHAnsi" w:eastAsia="Times New Roman" w:hAnsiTheme="minorHAnsi" w:cs="Times New Roman"/>
+              </w:rPr>
+            </w:pPr>
+            <w:r>
+              <w:rPr>
+                <w:rFonts w:asciiTheme="minorHAnsi" w:eastAsia="Times New Roman" w:hAnsiTheme="minorHAnsi" w:cs="Times New Roman"/>
+              </w:rPr>
+              <w:t>Data models were created to support a group insurance provider with 6,000 plus issued and new policies</w:t>
+            </w:r>
+            <w:r>
+              <w:rPr>
+                <w:rFonts w:asciiTheme="minorHAnsi" w:eastAsia="Times New Roman" w:hAnsiTheme="minorHAnsi" w:cs="Times New Roman"/>
+              </w:rPr>
+              <w:t>.</w:t>
+            </w:r>
+          </w:p>
+          <w:p>
+            <w:pPr>
+              <w:pStyle w:val="ListParagraph"/>
+              <w:spacing w:after="72"/>
+              <w:ind w:left="600"/>
+              <w:textAlignment w:val="baseline"/>
+              <w:rPr>
+                <w:rFonts w:asciiTheme="minorHAnsi" w:eastAsia="Times New Roman" w:hAnsiTheme="minorHAnsi" w:cs="Times New Roman"/>
+              </w:rPr>
+            </w:pPr>
+          </w:p>
+          <w:p>
+            <w:pPr>
+              <w:pStyle w:val="ListParagraph"/>
+              <w:numPr>
+                <w:ilvl w:val="0"/>
+                <w:numId w:val="1"/>
+              </w:numPr>
+              <w:spacing w:after="72"/>
+              <w:textAlignment w:val="baseline"/>
+              <w:rPr>
+                <w:rFonts w:asciiTheme="minorHAnsi" w:eastAsia="Times New Roman" w:hAnsiTheme="minorHAnsi" w:cs="Times New Roman"/>
+              </w:rPr>
+            </w:pPr>
+            <w:r>
+              <w:rPr>
+                <w:rFonts w:asciiTheme="minorHAnsi" w:eastAsia="Times New Roman" w:hAnsiTheme="minorHAnsi" w:cs="Times New Roman"/>
+              </w:rPr>
+              <w:t xml:space="preserve">Designed and developed JAVA </w:t>
+            </w:r>
+            <w:r>
+              <w:rPr>
+                <w:rFonts w:asciiTheme="minorHAnsi" w:eastAsia="Times New Roman" w:hAnsiTheme="minorHAnsi" w:cs="Times New Roman"/>
+              </w:rPr>
+              <w:t xml:space="preserve">multithreaded </w:t>
+            </w:r>
+            <w:r>
+              <w:rPr>
+                <w:rFonts w:asciiTheme="minorHAnsi" w:eastAsia="Times New Roman" w:hAnsiTheme="minorHAnsi" w:cs="Times New Roman"/>
+              </w:rPr>
+              <w:t xml:space="preserve">batch job using Spring Framework to preprocess E-note records. </w:t>
+            </w:r>
+          </w:p>
+          <w:p>
+            <w:pPr>
+              <w:pStyle w:val="ListParagraph"/>
+              <w:numPr>
+                <w:ilvl w:val="1"/>
+                <w:numId w:val="1"/>
+              </w:numPr>
+              <w:spacing w:before="60" w:after="72"/>
+              <w:ind w:left="1325"/>
+              <w:textAlignment w:val="baseline"/>
+              <w:rPr>
+                <w:rFonts w:asciiTheme="minorHAnsi" w:eastAsia="Times New Roman" w:hAnsiTheme="minorHAnsi" w:cs="Times New Roman"/>
+              </w:rPr>
+            </w:pPr>
+            <w:r>
+              <w:rPr>
+                <w:rFonts w:asciiTheme="minorHAnsi" w:eastAsia="Times New Roman" w:hAnsiTheme="minorHAnsi" w:cs="Times New Roman"/>
+              </w:rPr>
+              <w:t xml:space="preserve">Designed and </w:t>
+            </w:r>
+            <w:r>
+              <w:rPr>
+                <w:rFonts w:asciiTheme="minorHAnsi" w:eastAsia="Times New Roman" w:hAnsiTheme="minorHAnsi" w:cs="Times New Roman"/>
+              </w:rPr>
+              <w:t>Implemented business rules validations</w:t>
+            </w:r>
+            <w:r>
+              <w:rPr>
+                <w:rFonts w:asciiTheme="minorHAnsi" w:eastAsia="Times New Roman" w:hAnsiTheme="minorHAnsi" w:cs="Times New Roman"/>
+              </w:rPr>
+              <w:t>.</w:t>
+            </w:r>
+          </w:p>
+          <w:p>
+            <w:pPr>
+              <w:pStyle w:val="ListParagraph"/>
+              <w:numPr>
+                <w:ilvl w:val="1"/>
+                <w:numId w:val="1"/>
+              </w:numPr>
+              <w:spacing w:before="60" w:after="72"/>
+              <w:ind w:left="1325"/>
+              <w:textAlignment w:val="baseline"/>
+              <w:rPr>
+                <w:rFonts w:asciiTheme="minorHAnsi" w:eastAsia="Times New Roman" w:hAnsiTheme="minorHAnsi" w:cs="Times New Roman"/>
+              </w:rPr>
+            </w:pPr>
+            <w:r>
+              <w:rPr>
+                <w:rFonts w:asciiTheme="minorHAnsi" w:eastAsia="Times New Roman" w:hAnsiTheme="minorHAnsi" w:cs="Times New Roman"/>
+              </w:rPr>
+              <w:t>This job helped o</w:t>
+            </w:r>
+            <w:r>
+              <w:rPr>
+                <w:rFonts w:asciiTheme="minorHAnsi" w:eastAsia="Times New Roman" w:hAnsiTheme="minorHAnsi" w:cs="Times New Roman"/>
+              </w:rPr>
+              <w:t>ptimized the e-note processing job by filtering out bad records.</w:t>
+            </w:r>
+            <w:r>
+              <w:rPr>
+                <w:rFonts w:asciiTheme="minorHAnsi" w:eastAsia="Times New Roman" w:hAnsiTheme="minorHAnsi" w:cs="Times New Roman"/>
+              </w:rPr>
+              <w:t xml:space="preserve"> This saved company a lot of overhead and the e-note is capable of processing more records then it has been processing.</w:t>
+            </w:r>
+            <w:r>
+              <w:rPr>
+                <w:rFonts w:asciiTheme="minorHAnsi" w:eastAsia="Times New Roman" w:hAnsiTheme="minorHAnsi" w:cs="Times New Roman"/>
+              </w:rPr>
+              <w:t xml:space="preserve"> On average daily E-note job processes 200,000 E-notes.</w:t>
+            </w:r>
+          </w:p>
+          <w:p>
+            <w:pPr>
+              <w:pStyle w:val="ListParagraph"/>
+              <w:spacing w:before="60" w:after="72"/>
+              <w:ind w:left="1325"/>
+              <w:textAlignment w:val="baseline"/>
+              <w:rPr>
+                <w:rFonts w:asciiTheme="minorHAnsi" w:eastAsia="Times New Roman" w:hAnsiTheme="minorHAnsi" w:cs="Times New Roman"/>
+              </w:rPr>
+            </w:pPr>
+          </w:p>
+          <w:p>
+            <w:pPr>
+              <w:pStyle w:val="ListParagraph"/>
+              <w:numPr>
+                <w:ilvl w:val="0"/>
+                <w:numId w:val="1"/>
+              </w:numPr>
+              <w:spacing w:after="72"/>
+              <w:textAlignment w:val="baseline"/>
+              <w:rPr>
+                <w:rFonts w:asciiTheme="minorHAnsi" w:eastAsia="Times New Roman" w:hAnsiTheme="minorHAnsi" w:cs="Times New Roman"/>
+              </w:rPr>
+            </w:pPr>
+            <w:r>
+              <w:rPr>
+                <w:rFonts w:asciiTheme="minorHAnsi" w:eastAsia="Times New Roman" w:hAnsiTheme="minorHAnsi" w:cs="Times New Roman"/>
+              </w:rPr>
+              <w:t>Design</w:t>
+            </w:r>
+            <w:r>
+              <w:rPr>
+                <w:rFonts w:asciiTheme="minorHAnsi" w:eastAsia="Times New Roman" w:hAnsiTheme="minorHAnsi" w:cs="Times New Roman"/>
+              </w:rPr>
+              <w:t>ed</w:t>
+            </w:r>
+            <w:r>
+              <w:rPr>
+                <w:rFonts w:asciiTheme="minorHAnsi" w:eastAsia="Times New Roman" w:hAnsiTheme="minorHAnsi" w:cs="Times New Roman"/>
+              </w:rPr>
+              <w:t xml:space="preserve"> and develop</w:t>
+            </w:r>
+            <w:r>
+              <w:rPr>
+                <w:rFonts w:asciiTheme="minorHAnsi" w:eastAsia="Times New Roman" w:hAnsiTheme="minorHAnsi" w:cs="Times New Roman"/>
+              </w:rPr>
+              <w:t>ed</w:t>
+            </w:r>
+            <w:r>
+              <w:rPr>
+                <w:rFonts w:asciiTheme="minorHAnsi" w:eastAsia="Times New Roman" w:hAnsiTheme="minorHAnsi" w:cs="Times New Roman"/>
+              </w:rPr>
+              <w:t xml:space="preserve"> XML</w:t>
+            </w:r>
+            <w:r>
+              <w:rPr>
+                <w:rFonts w:asciiTheme="minorHAnsi" w:eastAsia="Times New Roman" w:hAnsiTheme="minorHAnsi" w:cs="Times New Roman"/>
+              </w:rPr>
+              <w:t xml:space="preserve"> web APIs &amp; batch jobs with PHP 5 that</w:t>
+            </w:r>
+            <w:r>
+              <w:rPr>
+                <w:rFonts w:asciiTheme="minorHAnsi" w:eastAsia="Times New Roman" w:hAnsiTheme="minorHAnsi" w:cs="Times New Roman"/>
+              </w:rPr>
+              <w:t xml:space="preserve"> capture and processes the enrollments with or without payment information.</w:t>
+            </w:r>
+          </w:p>
+          <w:p>
+            <w:pPr>
+              <w:pStyle w:val="ListParagraph"/>
+              <w:numPr>
+                <w:ilvl w:val="1"/>
+                <w:numId w:val="1"/>
+              </w:numPr>
+              <w:spacing w:before="60" w:after="72"/>
+              <w:ind w:left="1325"/>
+              <w:textAlignment w:val="baseline"/>
+              <w:rPr>
+                <w:rFonts w:asciiTheme="minorHAnsi" w:eastAsia="Times New Roman" w:hAnsiTheme="minorHAnsi" w:cs="Times New Roman"/>
+              </w:rPr>
+            </w:pPr>
+            <w:r>
+              <w:rPr>
+                <w:rFonts w:asciiTheme="minorHAnsi" w:eastAsia="Times New Roman" w:hAnsiTheme="minorHAnsi" w:cs="Times New Roman"/>
+              </w:rPr>
+              <w:t>Designed and b</w:t>
+            </w:r>
+            <w:r>
+              <w:rPr>
+                <w:rFonts w:asciiTheme="minorHAnsi" w:eastAsia="Times New Roman" w:hAnsiTheme="minorHAnsi" w:cs="Times New Roman"/>
+              </w:rPr>
+              <w:t>uilt</w:t>
+            </w:r>
+            <w:r>
+              <w:rPr>
+                <w:rFonts w:asciiTheme="minorHAnsi" w:eastAsia="Times New Roman" w:hAnsiTheme="minorHAnsi" w:cs="Times New Roman"/>
+              </w:rPr>
+              <w:t xml:space="preserve"> enrollment capture service so that private exchanges can submit the enrollments to PCI zone.</w:t>
+            </w:r>
+          </w:p>
+          <w:p>
+            <w:pPr>
+              <w:pStyle w:val="ListParagraph"/>
+              <w:numPr>
+                <w:ilvl w:val="1"/>
+                <w:numId w:val="1"/>
+              </w:numPr>
+              <w:spacing w:before="60" w:after="72"/>
+              <w:ind w:left="1325"/>
+              <w:textAlignment w:val="baseline"/>
+              <w:rPr>
+                <w:rFonts w:asciiTheme="minorHAnsi" w:eastAsia="Times New Roman" w:hAnsiTheme="minorHAnsi" w:cs="Times New Roman"/>
+              </w:rPr>
+            </w:pPr>
+            <w:r>
+              <w:rPr>
+                <w:rFonts w:asciiTheme="minorHAnsi" w:eastAsia="Times New Roman" w:hAnsiTheme="minorHAnsi" w:cs="Times New Roman"/>
+              </w:rPr>
+              <w:t>Implemented batch job to tokenize payment information with Cybersource, send payment information to finance system and submit enrollments to internal HPS system.</w:t>
+            </w:r>
+          </w:p>
+          <w:p>
+            <w:pPr>
+              <w:pStyle w:val="ListParagraph"/>
+              <w:numPr>
+                <w:ilvl w:val="1"/>
+                <w:numId w:val="1"/>
+              </w:numPr>
+              <w:spacing w:before="60" w:after="72"/>
+              <w:ind w:left="1325"/>
+              <w:textAlignment w:val="baseline"/>
+              <w:rPr>
+                <w:rFonts w:asciiTheme="minorHAnsi" w:eastAsia="Times New Roman" w:hAnsiTheme="minorHAnsi" w:cs="Times New Roman"/>
+              </w:rPr>
+            </w:pPr>
+            <w:r>
+              <w:rPr>
+                <w:rFonts w:asciiTheme="minorHAnsi" w:eastAsia="Times New Roman" w:hAnsiTheme="minorHAnsi" w:cs="Times New Roman"/>
+              </w:rPr>
+              <w:t>Developed secure</w:t>
+            </w:r>
+            <w:r>
+              <w:rPr>
+                <w:rFonts w:asciiTheme="minorHAnsi" w:eastAsia="Times New Roman" w:hAnsiTheme="minorHAnsi" w:cs="Times New Roman"/>
+              </w:rPr>
+              <w:t xml:space="preserve"> page to view payment information for the enrollments for business team.</w:t>
+            </w:r>
+          </w:p>
+          <w:p>
+            <w:pPr>
+              <w:pStyle w:val="ListParagraph"/>
+              <w:numPr>
+                <w:ilvl w:val="1"/>
+                <w:numId w:val="1"/>
+              </w:numPr>
+              <w:spacing w:before="60" w:after="72"/>
+              <w:ind w:left="1325"/>
+              <w:textAlignment w:val="baseline"/>
+              <w:rPr>
+                <w:rFonts w:asciiTheme="minorHAnsi" w:eastAsia="Times New Roman" w:hAnsiTheme="minorHAnsi" w:cs="Times New Roman"/>
+              </w:rPr>
+            </w:pPr>
+            <w:r>
+              <w:rPr>
+                <w:rFonts w:asciiTheme="minorHAnsi" w:eastAsia="Times New Roman" w:hAnsiTheme="minorHAnsi" w:cs="Times New Roman"/>
+              </w:rPr>
               <w:t>Co</w:t>
             </w:r>
             <w:r>
@@ -2697,6 +3096,12 @@
                     <w:rPr>
                       <w:rFonts w:asciiTheme="minorHAnsi" w:eastAsia="Times New Roman" w:hAnsiTheme="minorHAnsi" w:cs="Times New Roman"/>
                     </w:rPr>
+                    <w:t xml:space="preserve"> </w:t>
+                  </w:r>
+                  <w:r>
+                    <w:rPr>
+                      <w:rFonts w:asciiTheme="minorHAnsi" w:eastAsia="Times New Roman" w:hAnsiTheme="minorHAnsi" w:cs="Times New Roman"/>
+                    </w:rPr>
                     <w:t>NoSQL,</w:t>
                   </w:r>
                   <w:r>
@@ -2748,7 +3153,6 @@
                       <w:b/>
                       <w:bCs/>
                     </w:rPr>
-                    <w:lastRenderedPageBreak/>
                     <w:t>Methodologies</w:t>
                   </w:r>
                 </w:p>
@@ -2989,7 +3393,6 @@
                 <w:sz w:val="32"/>
                 <w:szCs w:val="32"/>
               </w:rPr>
-              <w:lastRenderedPageBreak/>
               <w:t>Education</w:t>
             </w:r>
           </w:p>
@@ -3280,7 +3683,7 @@
 </file>
 
 <file path=word/endnotes.xml><?xml version="1.0" encoding="utf-8"?>
-<w:endnotes xmlns:wpc="http://schemas.microsoft.com/office/word/2010/wordprocessingCanvas" xmlns:cx="http://schemas.microsoft.com/office/drawing/2014/chartex" xmlns:cx1="http://schemas.microsoft.com/office/drawing/2015/9/8/chartex" xmlns:cx2="http://schemas.microsoft.com/office/drawing/2015/10/21/chartex" xmlns:cx3="http://schemas.microsoft.com/office/drawing/2016/5/9/chartex" xmlns:cx4="http://schemas.microsoft.com/office/drawing/2016/5/10/chartex" xmlns:cx5="http://schemas.microsoft.com/office/drawing/2016/5/11/chartex" xmlns:mc="http://schemas.openxmlformats.org/markup-compatibility/2006" xmlns:o="urn:schemas-microsoft-com:office:office" xmlns:r="http://schemas.openxmlformats.org/officeDocument/2006/relationships" xmlns:m="http://schemas.openxmlformats.org/officeDocument/2006/math" xmlns:v="urn:schemas-microsoft-com:vml" xmlns:wp14="http://schemas.microsoft.com/office/word/2010/wordprocessingDrawing" xmlns:wp="http://schemas.openxmlformats.org/drawingml/2006/wordprocessingDrawing" xmlns:w10="urn:schemas-microsoft-com:office:word" xmlns:w="http://schemas.openxmlformats.org/wordprocessingml/2006/main" xmlns:w14="http://schemas.microsoft.com/office/word/2010/wordml" xmlns:w15="http://schemas.microsoft.com/office/word/2012/wordml" xmlns:w16se="http://schemas.microsoft.com/office/word/2015/wordml/symex" xmlns:wpg="http://schemas.microsoft.com/office/word/2010/wordprocessingGroup" xmlns:wpi="http://schemas.microsoft.com/office/word/2010/wordprocessingInk" xmlns:wne="http://schemas.microsoft.com/office/word/2006/wordml" xmlns:wps="http://schemas.microsoft.com/office/word/2010/wordprocessingShape" mc:Ignorable="w14 w15 w16se wp14">
+<w:endnotes xmlns:wpc="http://schemas.microsoft.com/office/word/2010/wordprocessingCanvas" xmlns:cx="http://schemas.microsoft.com/office/drawing/2014/chartex" xmlns:cx1="http://schemas.microsoft.com/office/drawing/2015/9/8/chartex" xmlns:cx2="http://schemas.microsoft.com/office/drawing/2015/10/21/chartex" xmlns:cx3="http://schemas.microsoft.com/office/drawing/2016/5/9/chartex" xmlns:cx4="http://schemas.microsoft.com/office/drawing/2016/5/10/chartex" xmlns:cx5="http://schemas.microsoft.com/office/drawing/2016/5/11/chartex" xmlns:cx6="http://schemas.microsoft.com/office/drawing/2016/5/12/chartex" xmlns:cx7="http://schemas.microsoft.com/office/drawing/2016/5/13/chartex" xmlns:cx8="http://schemas.microsoft.com/office/drawing/2016/5/14/chartex" xmlns:mc="http://schemas.openxmlformats.org/markup-compatibility/2006" xmlns:aink="http://schemas.microsoft.com/office/drawing/2016/ink" xmlns:am3d="http://schemas.microsoft.com/office/drawing/2017/model3d" xmlns:o="urn:schemas-microsoft-com:office:office" xmlns:r="http://schemas.openxmlformats.org/officeDocument/2006/relationships" xmlns:m="http://schemas.openxmlformats.org/officeDocument/2006/math" xmlns:v="urn:schemas-microsoft-com:vml" xmlns:wp14="http://schemas.microsoft.com/office/word/2010/wordprocessingDrawing" xmlns:wp="http://schemas.openxmlformats.org/drawingml/2006/wordprocessingDrawing" xmlns:w10="urn:schemas-microsoft-com:office:word" xmlns:w="http://schemas.openxmlformats.org/wordprocessingml/2006/main" xmlns:w14="http://schemas.microsoft.com/office/word/2010/wordml" xmlns:w15="http://schemas.microsoft.com/office/word/2012/wordml" xmlns:w16cid="http://schemas.microsoft.com/office/word/2016/wordml/cid" xmlns:w16se="http://schemas.microsoft.com/office/word/2015/wordml/symex" xmlns:wpg="http://schemas.microsoft.com/office/word/2010/wordprocessingGroup" xmlns:wpi="http://schemas.microsoft.com/office/word/2010/wordprocessingInk" xmlns:wne="http://schemas.microsoft.com/office/word/2006/wordml" xmlns:wps="http://schemas.microsoft.com/office/word/2010/wordprocessingShape" mc:Ignorable="w14 w15 w16se w16cid wp14">
   <w:endnote w:type="separator" w:id="-1">
     <w:p>
       <w:pPr>
@@ -3305,7 +3708,7 @@
 </file>
 
 <file path=word/footnotes.xml><?xml version="1.0" encoding="utf-8"?>
-<w:footnotes xmlns:wpc="http://schemas.microsoft.com/office/word/2010/wordprocessingCanvas" xmlns:cx="http://schemas.microsoft.com/office/drawing/2014/chartex" xmlns:cx1="http://schemas.microsoft.com/office/drawing/2015/9/8/chartex" xmlns:cx2="http://schemas.microsoft.com/office/drawing/2015/10/21/chartex" xmlns:cx3="http://schemas.microsoft.com/office/drawing/2016/5/9/chartex" xmlns:cx4="http://schemas.microsoft.com/office/drawing/2016/5/10/chartex" xmlns:cx5="http://schemas.microsoft.com/office/drawing/2016/5/11/chartex" xmlns:mc="http://schemas.openxmlformats.org/markup-compatibility/2006" xmlns:o="urn:schemas-microsoft-com:office:office" xmlns:r="http://schemas.openxmlformats.org/officeDocument/2006/relationships" xmlns:m="http://schemas.openxmlformats.org/officeDocument/2006/math" xmlns:v="urn:schemas-microsoft-com:vml" xmlns:wp14="http://schemas.microsoft.com/office/word/2010/wordprocessingDrawing" xmlns:wp="http://schemas.openxmlformats.org/drawingml/2006/wordprocessingDrawing" xmlns:w10="urn:schemas-microsoft-com:office:word" xmlns:w="http://schemas.openxmlformats.org/wordprocessingml/2006/main" xmlns:w14="http://schemas.microsoft.com/office/word/2010/wordml" xmlns:w15="http://schemas.microsoft.com/office/word/2012/wordml" xmlns:w16se="http://schemas.microsoft.com/office/word/2015/wordml/symex" xmlns:wpg="http://schemas.microsoft.com/office/word/2010/wordprocessingGroup" xmlns:wpi="http://schemas.microsoft.com/office/word/2010/wordprocessingInk" xmlns:wne="http://schemas.microsoft.com/office/word/2006/wordml" xmlns:wps="http://schemas.microsoft.com/office/word/2010/wordprocessingShape" mc:Ignorable="w14 w15 w16se wp14">
+<w:footnotes xmlns:wpc="http://schemas.microsoft.com/office/word/2010/wordprocessingCanvas" xmlns:cx="http://schemas.microsoft.com/office/drawing/2014/chartex" xmlns:cx1="http://schemas.microsoft.com/office/drawing/2015/9/8/chartex" xmlns:cx2="http://schemas.microsoft.com/office/drawing/2015/10/21/chartex" xmlns:cx3="http://schemas.microsoft.com/office/drawing/2016/5/9/chartex" xmlns:cx4="http://schemas.microsoft.com/office/drawing/2016/5/10/chartex" xmlns:cx5="http://schemas.microsoft.com/office/drawing/2016/5/11/chartex" xmlns:cx6="http://schemas.microsoft.com/office/drawing/2016/5/12/chartex" xmlns:cx7="http://schemas.microsoft.com/office/drawing/2016/5/13/chartex" xmlns:cx8="http://schemas.microsoft.com/office/drawing/2016/5/14/chartex" xmlns:mc="http://schemas.openxmlformats.org/markup-compatibility/2006" xmlns:aink="http://schemas.microsoft.com/office/drawing/2016/ink" xmlns:am3d="http://schemas.microsoft.com/office/drawing/2017/model3d" xmlns:o="urn:schemas-microsoft-com:office:office" xmlns:r="http://schemas.openxmlformats.org/officeDocument/2006/relationships" xmlns:m="http://schemas.openxmlformats.org/officeDocument/2006/math" xmlns:v="urn:schemas-microsoft-com:vml" xmlns:wp14="http://schemas.microsoft.com/office/word/2010/wordprocessingDrawing" xmlns:wp="http://schemas.openxmlformats.org/drawingml/2006/wordprocessingDrawing" xmlns:w10="urn:schemas-microsoft-com:office:word" xmlns:w="http://schemas.openxmlformats.org/wordprocessingml/2006/main" xmlns:w14="http://schemas.microsoft.com/office/word/2010/wordml" xmlns:w15="http://schemas.microsoft.com/office/word/2012/wordml" xmlns:w16cid="http://schemas.microsoft.com/office/word/2016/wordml/cid" xmlns:w16se="http://schemas.microsoft.com/office/word/2015/wordml/symex" xmlns:wpg="http://schemas.microsoft.com/office/word/2010/wordprocessingGroup" xmlns:wpi="http://schemas.microsoft.com/office/word/2010/wordprocessingInk" xmlns:wne="http://schemas.microsoft.com/office/word/2006/wordml" xmlns:wps="http://schemas.microsoft.com/office/word/2010/wordprocessingShape" mc:Ignorable="w14 w15 w16se w16cid wp14">
   <w:footnote w:type="separator" w:id="-1">
     <w:p>
       <w:pPr>
@@ -3330,7 +3733,7 @@
 </file>
 
 <file path=word/numbering.xml><?xml version="1.0" encoding="utf-8"?>
-<w:numbering xmlns:wpc="http://schemas.microsoft.com/office/word/2010/wordprocessingCanvas" xmlns:cx="http://schemas.microsoft.com/office/drawing/2014/chartex" xmlns:cx1="http://schemas.microsoft.com/office/drawing/2015/9/8/chartex" xmlns:cx2="http://schemas.microsoft.com/office/drawing/2015/10/21/chartex" xmlns:cx3="http://schemas.microsoft.com/office/drawing/2016/5/9/chartex" xmlns:cx4="http://schemas.microsoft.com/office/drawing/2016/5/10/chartex" xmlns:cx5="http://schemas.microsoft.com/office/drawing/2016/5/11/chartex" xmlns:mc="http://schemas.openxmlformats.org/markup-compatibility/2006" xmlns:o="urn:schemas-microsoft-com:office:office" xmlns:r="http://schemas.openxmlformats.org/officeDocument/2006/relationships" xmlns:m="http://schemas.openxmlformats.org/officeDocument/2006/math" xmlns:v="urn:schemas-microsoft-com:vml" xmlns:wp14="http://schemas.microsoft.com/office/word/2010/wordprocessingDrawing" xmlns:wp="http://schemas.openxmlformats.org/drawingml/2006/wordprocessingDrawing" xmlns:w10="urn:schemas-microsoft-com:office:word" xmlns:w="http://schemas.openxmlformats.org/wordprocessingml/2006/main" xmlns:w14="http://schemas.microsoft.com/office/word/2010/wordml" xmlns:w15="http://schemas.microsoft.com/office/word/2012/wordml" xmlns:w16se="http://schemas.microsoft.com/office/word/2015/wordml/symex" xmlns:wpg="http://schemas.microsoft.com/office/word/2010/wordprocessingGroup" xmlns:wpi="http://schemas.microsoft.com/office/word/2010/wordprocessingInk" xmlns:wne="http://schemas.microsoft.com/office/word/2006/wordml" xmlns:wps="http://schemas.microsoft.com/office/word/2010/wordprocessingShape" mc:Ignorable="w14 w15 w16se wp14">
+<w:numbering xmlns:wpc="http://schemas.microsoft.com/office/word/2010/wordprocessingCanvas" xmlns:cx="http://schemas.microsoft.com/office/drawing/2014/chartex" xmlns:cx1="http://schemas.microsoft.com/office/drawing/2015/9/8/chartex" xmlns:cx2="http://schemas.microsoft.com/office/drawing/2015/10/21/chartex" xmlns:cx3="http://schemas.microsoft.com/office/drawing/2016/5/9/chartex" xmlns:cx4="http://schemas.microsoft.com/office/drawing/2016/5/10/chartex" xmlns:cx5="http://schemas.microsoft.com/office/drawing/2016/5/11/chartex" xmlns:cx6="http://schemas.microsoft.com/office/drawing/2016/5/12/chartex" xmlns:cx7="http://schemas.microsoft.com/office/drawing/2016/5/13/chartex" xmlns:cx8="http://schemas.microsoft.com/office/drawing/2016/5/14/chartex" xmlns:mc="http://schemas.openxmlformats.org/markup-compatibility/2006" xmlns:aink="http://schemas.microsoft.com/office/drawing/2016/ink" xmlns:am3d="http://schemas.microsoft.com/office/drawing/2017/model3d" xmlns:o="urn:schemas-microsoft-com:office:office" xmlns:r="http://schemas.openxmlformats.org/officeDocument/2006/relationships" xmlns:m="http://schemas.openxmlformats.org/officeDocument/2006/math" xmlns:v="urn:schemas-microsoft-com:vml" xmlns:wp14="http://schemas.microsoft.com/office/word/2010/wordprocessingDrawing" xmlns:wp="http://schemas.openxmlformats.org/drawingml/2006/wordprocessingDrawing" xmlns:w10="urn:schemas-microsoft-com:office:word" xmlns:w="http://schemas.openxmlformats.org/wordprocessingml/2006/main" xmlns:w14="http://schemas.microsoft.com/office/word/2010/wordml" xmlns:w15="http://schemas.microsoft.com/office/word/2012/wordml" xmlns:w16cid="http://schemas.microsoft.com/office/word/2016/wordml/cid" xmlns:w16se="http://schemas.microsoft.com/office/word/2015/wordml/symex" xmlns:wpg="http://schemas.microsoft.com/office/word/2010/wordprocessingGroup" xmlns:wpi="http://schemas.microsoft.com/office/word/2010/wordprocessingInk" xmlns:wne="http://schemas.microsoft.com/office/word/2006/wordml" xmlns:wps="http://schemas.microsoft.com/office/word/2010/wordprocessingShape" mc:Ignorable="w14 w15 w16se w16cid wp14">
   <w:abstractNum w:abstractNumId="0" w15:restartNumberingAfterBreak="0">
     <w:nsid w:val="08DC141B"/>
     <w:multiLevelType w:val="multilevel"/>
@@ -3987,7 +4390,7 @@
 </file>
 
 <file path=word/styles.xml><?xml version="1.0" encoding="utf-8"?>
-<w:styles xmlns:mc="http://schemas.openxmlformats.org/markup-compatibility/2006" xmlns:r="http://schemas.openxmlformats.org/officeDocument/2006/relationships" xmlns:w="http://schemas.openxmlformats.org/wordprocessingml/2006/main" xmlns:w14="http://schemas.microsoft.com/office/word/2010/wordml" xmlns:w15="http://schemas.microsoft.com/office/word/2012/wordml" xmlns:w16se="http://schemas.microsoft.com/office/word/2015/wordml/symex" mc:Ignorable="w14 w15 w16se">
+<w:styles xmlns:mc="http://schemas.openxmlformats.org/markup-compatibility/2006" xmlns:r="http://schemas.openxmlformats.org/officeDocument/2006/relationships" xmlns:w="http://schemas.openxmlformats.org/wordprocessingml/2006/main" xmlns:w14="http://schemas.microsoft.com/office/word/2010/wordml" xmlns:w15="http://schemas.microsoft.com/office/word/2012/wordml" xmlns:w16cid="http://schemas.microsoft.com/office/word/2016/wordml/cid" xmlns:w16se="http://schemas.microsoft.com/office/word/2015/wordml/symex" mc:Ignorable="w14 w15 w16se w16cid">
   <w:docDefaults>
     <w:rPrDefault>
       <w:rPr>
@@ -4002,7 +4405,7 @@
       </w:pPr>
     </w:pPrDefault>
   </w:docDefaults>
-  <w:latentStyles w:defLockedState="0" w:defUIPriority="99" w:defSemiHidden="0" w:defUnhideWhenUsed="0" w:defQFormat="0" w:count="374">
+  <w:latentStyles w:defLockedState="0" w:defUIPriority="99" w:defSemiHidden="0" w:defUnhideWhenUsed="0" w:defQFormat="0" w:count="375">
     <w:lsdException w:name="Normal" w:uiPriority="0" w:qFormat="1"/>
     <w:lsdException w:name="heading 1" w:uiPriority="9" w:qFormat="1"/>
     <w:lsdException w:name="heading 2" w:semiHidden="1" w:uiPriority="9" w:unhideWhenUsed="1" w:qFormat="1"/>
@@ -4377,6 +4780,7 @@
     <w:lsdException w:name="Mention" w:semiHidden="1" w:unhideWhenUsed="1"/>
     <w:lsdException w:name="Smart Hyperlink" w:semiHidden="1" w:unhideWhenUsed="1"/>
     <w:lsdException w:name="Hashtag" w:semiHidden="1" w:unhideWhenUsed="1"/>
+    <w:lsdException w:name="Unresolved Mention" w:semiHidden="1" w:unhideWhenUsed="1"/>
   </w:latentStyles>
   <w:style w:type="paragraph" w:default="1" w:styleId="Normal">
     <w:name w:val="Normal"/>
@@ -5234,7 +5638,7 @@
 </file>
 
 <file path=customXml/itemProps1.xml><?xml version="1.0" encoding="utf-8"?>
-<ds:datastoreItem xmlns:ds="http://schemas.openxmlformats.org/officeDocument/2006/customXml" ds:itemID="{F065DDCB-8413-4417-B405-1766D194D1A5}">
+<ds:datastoreItem xmlns:ds="http://schemas.openxmlformats.org/officeDocument/2006/customXml" ds:itemID="{43C657E3-316D-46FC-8486-9D461B8CCDA1}">
   <ds:schemaRefs>
     <ds:schemaRef ds:uri="http://schemas.openxmlformats.org/officeDocument/2006/bibliography"/>
   </ds:schemaRefs>

</xml_diff>

<commit_message>
Updated job duties and some formatting changes
</commit_message>
<xml_diff>
--- a/resume/Ashish_Gandhi_Resume.docx
+++ b/resume/Ashish_Gandhi_Resume.docx
@@ -16,8 +16,8 @@
       </w:tblPr>
       <w:tblGrid>
         <w:gridCol w:w="6936"/>
-        <w:gridCol w:w="467"/>
-        <w:gridCol w:w="1957"/>
+        <w:gridCol w:w="468"/>
+        <w:gridCol w:w="1956"/>
       </w:tblGrid>
       <w:tr>
         <w:trPr>
@@ -67,9 +67,8 @@
           </w:tcPr>
           <w:p>
             <w:pPr>
-              <w:pStyle w:val="ListParagraph"/>
               <w:spacing w:after="72"/>
-              <w:ind w:left="270" w:right="240"/>
+              <w:ind w:right="240"/>
               <w:textAlignment w:val="baseline"/>
               <w:rPr>
                 <w:rFonts w:asciiTheme="minorHAnsi" w:eastAsia="Times New Roman" w:hAnsiTheme="minorHAnsi" w:cs="Times New Roman"/>
@@ -203,15 +202,7 @@
               <w:rPr>
                 <w:rFonts w:asciiTheme="minorHAnsi" w:eastAsia="Times New Roman" w:hAnsiTheme="minorHAnsi" w:cs="Times New Roman"/>
               </w:rPr>
-              <w:t>Experience in writing JAVA ap</w:t>
-            </w:r>
-            <w:bookmarkStart w:id="0" w:name="_GoBack"/>
-            <w:bookmarkEnd w:id="0"/>
-            <w:r>
-              <w:rPr>
-                <w:rFonts w:asciiTheme="minorHAnsi" w:eastAsia="Times New Roman" w:hAnsiTheme="minorHAnsi" w:cs="Times New Roman"/>
-              </w:rPr>
-              <w:t>plication using Spring Framework.</w:t>
+              <w:t>Experience in writing JAVA application using Spring Framework.</w:t>
             </w:r>
           </w:p>
           <w:p>
@@ -489,7 +480,7 @@
                 <w:b/>
                 <w:bCs/>
               </w:rPr>
-              <w:t>RPA</w:t>
+              <w:t>Software</w:t>
             </w:r>
             <w:r>
               <w:rPr>
@@ -497,7 +488,7 @@
                 <w:b/>
                 <w:bCs/>
               </w:rPr>
-              <w:t xml:space="preserve"> Developer at </w:t>
+              <w:t xml:space="preserve"> </w:t>
             </w:r>
             <w:r>
               <w:rPr>
@@ -505,7 +496,39 @@
                 <w:b/>
                 <w:bCs/>
               </w:rPr>
-              <w:t>Raymond James &amp; Associates Inc.</w:t>
+              <w:t xml:space="preserve">Developer </w:t>
+            </w:r>
+            <w:r>
+              <w:rPr>
+                <w:rFonts w:asciiTheme="minorHAnsi" w:eastAsia="Times New Roman" w:hAnsiTheme="minorHAnsi" w:cs="Times New Roman"/>
+                <w:b/>
+                <w:bCs/>
+              </w:rPr>
+              <w:t>(</w:t>
+            </w:r>
+            <w:r>
+              <w:rPr>
+                <w:rFonts w:asciiTheme="minorHAnsi" w:eastAsia="Times New Roman" w:hAnsiTheme="minorHAnsi" w:cs="Times New Roman"/>
+                <w:b/>
+                <w:bCs/>
+              </w:rPr>
+              <w:t>Contractor</w:t>
+            </w:r>
+            <w:r>
+              <w:rPr>
+                <w:rFonts w:asciiTheme="minorHAnsi" w:eastAsia="Times New Roman" w:hAnsiTheme="minorHAnsi" w:cs="Times New Roman"/>
+                <w:b/>
+                <w:bCs/>
+              </w:rPr>
+              <w:t>)</w:t>
+            </w:r>
+            <w:r>
+              <w:rPr>
+                <w:rFonts w:asciiTheme="minorHAnsi" w:eastAsia="Times New Roman" w:hAnsiTheme="minorHAnsi" w:cs="Times New Roman"/>
+                <w:b/>
+                <w:bCs/>
+              </w:rPr>
+              <w:t xml:space="preserve"> at Raymond James &amp; Associates Inc.</w:t>
             </w:r>
             <w:r>
               <w:rPr>
@@ -605,6 +628,12 @@
               </w:rPr>
               <w:t xml:space="preserve">Heron Robotic Process Automation </w:t>
             </w:r>
+            <w:r>
+              <w:rPr>
+                <w:rFonts w:asciiTheme="minorHAnsi" w:eastAsia="Times New Roman" w:hAnsiTheme="minorHAnsi" w:cs="Times New Roman"/>
+              </w:rPr>
+              <w:t>KTLO</w:t>
+            </w:r>
           </w:p>
           <w:p>
             <w:pPr>
@@ -702,7 +731,7 @@
               <w:rPr>
                 <w:rFonts w:asciiTheme="minorHAnsi" w:eastAsia="Times New Roman" w:hAnsiTheme="minorHAnsi" w:cs="Times New Roman"/>
               </w:rPr>
-              <w:t xml:space="preserve">ndards. </w:t>
+              <w:t>ndards.</w:t>
             </w:r>
           </w:p>
           <w:p>
@@ -723,7 +752,19 @@
               <w:rPr>
                 <w:rFonts w:asciiTheme="minorHAnsi" w:eastAsia="Times New Roman" w:hAnsiTheme="minorHAnsi" w:cs="Times New Roman"/>
               </w:rPr>
-              <w:t>Manage Source code on Git using SourceTree.</w:t>
+              <w:t>Work on UiPath Orchestrator to create and maintain robots, environments, processes, job schedules an</w:t>
+            </w:r>
+            <w:r>
+              <w:rPr>
+                <w:rFonts w:asciiTheme="minorHAnsi" w:eastAsia="Times New Roman" w:hAnsiTheme="minorHAnsi" w:cs="Times New Roman"/>
+              </w:rPr>
+              <w:t>d</w:t>
+            </w:r>
+            <w:r>
+              <w:rPr>
+                <w:rFonts w:asciiTheme="minorHAnsi" w:eastAsia="Times New Roman" w:hAnsiTheme="minorHAnsi" w:cs="Times New Roman"/>
+              </w:rPr>
+              <w:t xml:space="preserve"> queues.</w:t>
             </w:r>
           </w:p>
           <w:p>
@@ -734,18 +775,40 @@
                 <w:numId w:val="1"/>
               </w:numPr>
               <w:spacing w:before="60" w:after="72"/>
-              <w:ind w:left="1325"/>
-              <w:textAlignment w:val="baseline"/>
-              <w:rPr>
-                <w:rFonts w:asciiTheme="minorHAnsi" w:eastAsia="Times New Roman" w:hAnsiTheme="minorHAnsi" w:cs="Times New Roman"/>
-                <w:bCs/>
-              </w:rPr>
-            </w:pPr>
-            <w:r>
-              <w:rPr>
-                <w:rFonts w:asciiTheme="minorHAnsi" w:eastAsia="Times New Roman" w:hAnsiTheme="minorHAnsi" w:cs="Times New Roman"/>
-              </w:rPr>
-              <w:t>Use Azure DevOps for work items management.</w:t>
+              <w:textAlignment w:val="baseline"/>
+              <w:rPr>
+                <w:rFonts w:asciiTheme="minorHAnsi" w:eastAsia="Times New Roman" w:hAnsiTheme="minorHAnsi" w:cs="Times New Roman"/>
+              </w:rPr>
+            </w:pPr>
+            <w:r>
+              <w:rPr>
+                <w:rFonts w:asciiTheme="minorHAnsi" w:eastAsia="Times New Roman" w:hAnsiTheme="minorHAnsi" w:cs="Times New Roman"/>
+              </w:rPr>
+              <w:t>P</w:t>
+            </w:r>
+            <w:r>
+              <w:rPr>
+                <w:rFonts w:asciiTheme="minorHAnsi" w:eastAsia="Times New Roman" w:hAnsiTheme="minorHAnsi" w:cs="Times New Roman"/>
+              </w:rPr>
+              <w:t xml:space="preserve">erform </w:t>
+            </w:r>
+            <w:r>
+              <w:rPr>
+                <w:rFonts w:asciiTheme="minorHAnsi" w:eastAsia="Times New Roman" w:hAnsiTheme="minorHAnsi" w:cs="Times New Roman"/>
+              </w:rPr>
+              <w:t>unit</w:t>
+            </w:r>
+            <w:r>
+              <w:rPr>
+                <w:rFonts w:asciiTheme="minorHAnsi" w:eastAsia="Times New Roman" w:hAnsiTheme="minorHAnsi" w:cs="Times New Roman"/>
+              </w:rPr>
+              <w:t xml:space="preserve"> testing and fixes de</w:t>
+            </w:r>
+            <w:r>
+              <w:rPr>
+                <w:rFonts w:asciiTheme="minorHAnsi" w:eastAsia="Times New Roman" w:hAnsiTheme="minorHAnsi" w:cs="Times New Roman"/>
+              </w:rPr>
+              <w:t>fects identified during testing.</w:t>
             </w:r>
           </w:p>
           <w:p>
@@ -756,18 +819,16 @@
                 <w:numId w:val="1"/>
               </w:numPr>
               <w:spacing w:before="60" w:after="72"/>
-              <w:ind w:left="1325"/>
-              <w:textAlignment w:val="baseline"/>
-              <w:rPr>
-                <w:rFonts w:asciiTheme="minorHAnsi" w:eastAsia="Times New Roman" w:hAnsiTheme="minorHAnsi" w:cs="Times New Roman"/>
-                <w:bCs/>
-              </w:rPr>
-            </w:pPr>
-            <w:r>
-              <w:rPr>
-                <w:rFonts w:asciiTheme="minorHAnsi" w:eastAsia="Times New Roman" w:hAnsiTheme="minorHAnsi" w:cs="Times New Roman"/>
-              </w:rPr>
-              <w:t>Create queries on Splunk for reports, alerts and dashboards</w:t>
+              <w:textAlignment w:val="baseline"/>
+              <w:rPr>
+                <w:rFonts w:asciiTheme="minorHAnsi" w:eastAsia="Times New Roman" w:hAnsiTheme="minorHAnsi" w:cs="Times New Roman"/>
+              </w:rPr>
+            </w:pPr>
+            <w:r>
+              <w:rPr>
+                <w:rFonts w:asciiTheme="minorHAnsi" w:eastAsia="Times New Roman" w:hAnsiTheme="minorHAnsi" w:cs="Times New Roman"/>
+              </w:rPr>
+              <w:t>Ensure proper analysis of problems and programming approaches to prevent rework</w:t>
             </w:r>
             <w:r>
               <w:rPr>
@@ -784,6 +845,105 @@
                 <w:numId w:val="1"/>
               </w:numPr>
               <w:spacing w:before="60" w:after="72"/>
+              <w:textAlignment w:val="baseline"/>
+              <w:rPr>
+                <w:rFonts w:asciiTheme="minorHAnsi" w:eastAsia="Times New Roman" w:hAnsiTheme="minorHAnsi" w:cs="Times New Roman"/>
+              </w:rPr>
+            </w:pPr>
+            <w:r>
+              <w:rPr>
+                <w:rFonts w:asciiTheme="minorHAnsi" w:eastAsia="Times New Roman" w:hAnsiTheme="minorHAnsi" w:cs="Times New Roman"/>
+              </w:rPr>
+              <w:t xml:space="preserve">Prepare deployment </w:t>
+            </w:r>
+            <w:r>
+              <w:rPr>
+                <w:rFonts w:asciiTheme="minorHAnsi" w:eastAsia="Times New Roman" w:hAnsiTheme="minorHAnsi" w:cs="Times New Roman"/>
+              </w:rPr>
+              <w:t xml:space="preserve">runbook </w:t>
+            </w:r>
+            <w:r>
+              <w:rPr>
+                <w:rFonts w:asciiTheme="minorHAnsi" w:eastAsia="Times New Roman" w:hAnsiTheme="minorHAnsi" w:cs="Times New Roman"/>
+              </w:rPr>
+              <w:t xml:space="preserve">and provide </w:t>
+            </w:r>
+            <w:r>
+              <w:rPr>
+                <w:rFonts w:asciiTheme="minorHAnsi" w:eastAsia="Times New Roman" w:hAnsiTheme="minorHAnsi" w:cs="Times New Roman"/>
+              </w:rPr>
+              <w:t xml:space="preserve">RPA process </w:t>
+            </w:r>
+            <w:r>
+              <w:rPr>
+                <w:rFonts w:asciiTheme="minorHAnsi" w:eastAsia="Times New Roman" w:hAnsiTheme="minorHAnsi" w:cs="Times New Roman"/>
+              </w:rPr>
+              <w:t>imp</w:t>
+            </w:r>
+            <w:r>
+              <w:rPr>
+                <w:rFonts w:asciiTheme="minorHAnsi" w:eastAsia="Times New Roman" w:hAnsiTheme="minorHAnsi" w:cs="Times New Roman"/>
+              </w:rPr>
+              <w:t>lementation support.</w:t>
+            </w:r>
+            <w:r>
+              <w:rPr>
+                <w:rFonts w:asciiTheme="minorHAnsi" w:eastAsia="Times New Roman" w:hAnsiTheme="minorHAnsi" w:cs="Times New Roman"/>
+              </w:rPr>
+              <w:t xml:space="preserve"> </w:t>
+            </w:r>
+          </w:p>
+          <w:p>
+            <w:pPr>
+              <w:pStyle w:val="ListParagraph"/>
+              <w:numPr>
+                <w:ilvl w:val="1"/>
+                <w:numId w:val="1"/>
+              </w:numPr>
+              <w:spacing w:before="60" w:after="72"/>
+              <w:ind w:left="1325"/>
+              <w:textAlignment w:val="baseline"/>
+              <w:rPr>
+                <w:rFonts w:asciiTheme="minorHAnsi" w:eastAsia="Times New Roman" w:hAnsiTheme="minorHAnsi" w:cs="Times New Roman"/>
+              </w:rPr>
+            </w:pPr>
+            <w:r>
+              <w:rPr>
+                <w:rFonts w:asciiTheme="minorHAnsi" w:eastAsia="Times New Roman" w:hAnsiTheme="minorHAnsi" w:cs="Times New Roman"/>
+              </w:rPr>
+              <w:t>Manage Source code on Git using SourceTree.</w:t>
+            </w:r>
+          </w:p>
+          <w:p>
+            <w:pPr>
+              <w:pStyle w:val="ListParagraph"/>
+              <w:numPr>
+                <w:ilvl w:val="1"/>
+                <w:numId w:val="1"/>
+              </w:numPr>
+              <w:spacing w:before="60" w:after="72"/>
+              <w:ind w:left="1325"/>
+              <w:textAlignment w:val="baseline"/>
+              <w:rPr>
+                <w:rFonts w:asciiTheme="minorHAnsi" w:eastAsia="Times New Roman" w:hAnsiTheme="minorHAnsi" w:cs="Times New Roman"/>
+                <w:bCs/>
+              </w:rPr>
+            </w:pPr>
+            <w:r>
+              <w:rPr>
+                <w:rFonts w:asciiTheme="minorHAnsi" w:eastAsia="Times New Roman" w:hAnsiTheme="minorHAnsi" w:cs="Times New Roman"/>
+              </w:rPr>
+              <w:t>Use Azure DevOps for work items management.</w:t>
+            </w:r>
+          </w:p>
+          <w:p>
+            <w:pPr>
+              <w:pStyle w:val="ListParagraph"/>
+              <w:numPr>
+                <w:ilvl w:val="1"/>
+                <w:numId w:val="1"/>
+              </w:numPr>
+              <w:spacing w:before="60" w:after="72"/>
               <w:ind w:left="1325"/>
               <w:textAlignment w:val="baseline"/>
               <w:rPr>
@@ -796,31 +956,25 @@
               <w:rPr>
                 <w:rFonts w:asciiTheme="minorHAnsi" w:eastAsia="Times New Roman" w:hAnsiTheme="minorHAnsi" w:cs="Times New Roman"/>
               </w:rPr>
-              <w:t>Work on UiPath Orchestrator to create</w:t>
-            </w:r>
-            <w:r>
-              <w:rPr>
-                <w:rFonts w:asciiTheme="minorHAnsi" w:eastAsia="Times New Roman" w:hAnsiTheme="minorHAnsi" w:cs="Times New Roman"/>
-              </w:rPr>
-              <w:t xml:space="preserve"> and maintain</w:t>
-            </w:r>
-            <w:r>
-              <w:rPr>
-                <w:rFonts w:asciiTheme="minorHAnsi" w:eastAsia="Times New Roman" w:hAnsiTheme="minorHAnsi" w:cs="Times New Roman"/>
-              </w:rPr>
-              <w:t xml:space="preserve"> robots, environments, processes, job schedules an</w:t>
-            </w:r>
-            <w:r>
-              <w:rPr>
-                <w:rFonts w:asciiTheme="minorHAnsi" w:eastAsia="Times New Roman" w:hAnsiTheme="minorHAnsi" w:cs="Times New Roman"/>
-              </w:rPr>
-              <w:t>d</w:t>
-            </w:r>
-            <w:r>
-              <w:rPr>
-                <w:rFonts w:asciiTheme="minorHAnsi" w:eastAsia="Times New Roman" w:hAnsiTheme="minorHAnsi" w:cs="Times New Roman"/>
-              </w:rPr>
-              <w:t xml:space="preserve"> queues</w:t>
+              <w:t>Write</w:t>
+            </w:r>
+            <w:r>
+              <w:rPr>
+                <w:rFonts w:asciiTheme="minorHAnsi" w:eastAsia="Times New Roman" w:hAnsiTheme="minorHAnsi" w:cs="Times New Roman"/>
+              </w:rPr>
+              <w:t xml:space="preserve"> queries on Splunk </w:t>
+            </w:r>
+            <w:r>
+              <w:rPr>
+                <w:rFonts w:asciiTheme="minorHAnsi" w:eastAsia="Times New Roman" w:hAnsiTheme="minorHAnsi" w:cs="Times New Roman"/>
+              </w:rPr>
+              <w:t>to generate</w:t>
+            </w:r>
+            <w:r>
+              <w:rPr>
+                <w:rFonts w:asciiTheme="minorHAnsi" w:eastAsia="Times New Roman" w:hAnsiTheme="minorHAnsi" w:cs="Times New Roman"/>
+              </w:rPr>
+              <w:t xml:space="preserve"> reports, alerts and dashboards</w:t>
             </w:r>
             <w:r>
               <w:rPr>
@@ -984,6 +1138,8 @@
               </w:rPr>
               <w:t>Implementing UrbanCode Applications (Build, Deploy, and Release) to automate application build and delivery.</w:t>
             </w:r>
+            <w:bookmarkStart w:id="0" w:name="_GoBack"/>
+            <w:bookmarkEnd w:id="0"/>
           </w:p>
           <w:p>
             <w:pPr>
@@ -999,6 +1155,17 @@
           <w:p>
             <w:pPr>
               <w:pStyle w:val="ListParagraph"/>
+              <w:spacing w:after="72"/>
+              <w:ind w:left="600"/>
+              <w:textAlignment w:val="baseline"/>
+              <w:rPr>
+                <w:rFonts w:asciiTheme="minorHAnsi" w:eastAsia="Times New Roman" w:hAnsiTheme="minorHAnsi" w:cs="Times New Roman"/>
+              </w:rPr>
+            </w:pPr>
+          </w:p>
+          <w:p>
+            <w:pPr>
+              <w:pStyle w:val="ListParagraph"/>
               <w:numPr>
                 <w:ilvl w:val="0"/>
                 <w:numId w:val="1"/>
@@ -1013,6 +1180,7 @@
               <w:rPr>
                 <w:rFonts w:asciiTheme="minorHAnsi" w:eastAsia="Times New Roman" w:hAnsiTheme="minorHAnsi" w:cs="Times New Roman"/>
               </w:rPr>
+              <w:lastRenderedPageBreak/>
               <w:t>Rational Team Concert (RTC) Administration</w:t>
             </w:r>
           </w:p>
@@ -1097,7 +1265,6 @@
               <w:rPr>
                 <w:rFonts w:asciiTheme="minorHAnsi" w:eastAsia="Times New Roman" w:hAnsiTheme="minorHAnsi" w:cs="Times New Roman"/>
               </w:rPr>
-              <w:lastRenderedPageBreak/>
               <w:t>Supported multiple code streams, merging and branching of source code, debugging of build errors, and monitoring of build processes.</w:t>
             </w:r>
           </w:p>
@@ -1519,6 +1686,7 @@
               <w:rPr>
                 <w:rFonts w:asciiTheme="minorHAnsi" w:eastAsia="Times New Roman" w:hAnsiTheme="minorHAnsi" w:cs="Times New Roman"/>
               </w:rPr>
+              <w:lastRenderedPageBreak/>
               <w:t>This application helps management to track enrollments coming from different sources at one place.</w:t>
             </w:r>
           </w:p>
@@ -1592,7 +1760,6 @@
               <w:rPr>
                 <w:rFonts w:asciiTheme="minorHAnsi" w:eastAsia="Times New Roman" w:hAnsiTheme="minorHAnsi" w:cs="Times New Roman"/>
               </w:rPr>
-              <w:lastRenderedPageBreak/>
               <w:t xml:space="preserve">Involved in migration of code repositories of payment APIs and applications to RTC – Rational Team Concert from Serena Dimensions and GIT. </w:t>
             </w:r>
           </w:p>
@@ -1979,6 +2146,7 @@
               <w:rPr>
                 <w:rFonts w:asciiTheme="minorHAnsi" w:eastAsia="Times New Roman" w:hAnsiTheme="minorHAnsi" w:cs="Times New Roman"/>
               </w:rPr>
+              <w:lastRenderedPageBreak/>
               <w:t>Constructed batch job to send enrollment status to private exchange with unique URL for enrollments which will be then feed into salesforce.</w:t>
             </w:r>
           </w:p>
@@ -2429,7 +2597,23 @@
                 <w:bCs/>
               </w:rPr>
               <w:lastRenderedPageBreak/>
-              <w:t xml:space="preserve">Senior </w:t>
+              <w:t>Sr</w:t>
+            </w:r>
+            <w:r>
+              <w:rPr>
+                <w:rFonts w:asciiTheme="minorHAnsi" w:eastAsia="Times New Roman" w:hAnsiTheme="minorHAnsi" w:cs="Times New Roman"/>
+                <w:b/>
+                <w:bCs/>
+              </w:rPr>
+              <w:t>.</w:t>
+            </w:r>
+            <w:r>
+              <w:rPr>
+                <w:rFonts w:asciiTheme="minorHAnsi" w:eastAsia="Times New Roman" w:hAnsiTheme="minorHAnsi" w:cs="Times New Roman"/>
+                <w:b/>
+                <w:bCs/>
+              </w:rPr>
+              <w:t xml:space="preserve"> </w:t>
             </w:r>
             <w:r>
               <w:rPr>
@@ -2987,6 +3171,7 @@
                       <w:b/>
                       <w:bCs/>
                     </w:rPr>
+                    <w:lastRenderedPageBreak/>
                     <w:t>Concepts:</w:t>
                   </w:r>
                 </w:p>
@@ -3010,13 +3195,7 @@
                     <w:rPr>
                       <w:rFonts w:asciiTheme="minorHAnsi" w:eastAsia="Times New Roman" w:hAnsiTheme="minorHAnsi" w:cs="Times New Roman"/>
                     </w:rPr>
-                    <w:t>Robotic Process Automation(RPA)</w:t>
-                  </w:r>
-                  <w:r>
-                    <w:rPr>
-                      <w:rFonts w:asciiTheme="minorHAnsi" w:eastAsia="Times New Roman" w:hAnsiTheme="minorHAnsi" w:cs="Times New Roman"/>
-                    </w:rPr>
-                    <w:t xml:space="preserve">, </w:t>
+                    <w:t xml:space="preserve">Robotic Process Automation(RPA), </w:t>
                   </w:r>
                   <w:r>
                     <w:rPr>
@@ -3137,7 +3316,6 @@
                       <w:b/>
                       <w:bCs/>
                     </w:rPr>
-                    <w:lastRenderedPageBreak/>
                     <w:t>Tools:</w:t>
                   </w:r>
                 </w:p>
@@ -3175,14 +3353,7 @@
                       <w:rFonts w:asciiTheme="minorHAnsi" w:eastAsia="Times New Roman" w:hAnsiTheme="minorHAnsi" w:cs="Times New Roman"/>
                       <w:bCs/>
                     </w:rPr>
-                    <w:t>Github,</w:t>
-                  </w:r>
-                  <w:r>
-                    <w:rPr>
-                      <w:rFonts w:asciiTheme="minorHAnsi" w:eastAsia="Times New Roman" w:hAnsiTheme="minorHAnsi" w:cs="Times New Roman"/>
-                      <w:bCs/>
-                    </w:rPr>
-                    <w:t xml:space="preserve"> </w:t>
+                    <w:t xml:space="preserve">Github, </w:t>
                   </w:r>
                   <w:r>
                     <w:rPr>
@@ -3771,7 +3942,7 @@
                 <w:bCs/>
                 <w:noProof/>
               </w:rPr>
-              <w:t>1</w:t>
+              <w:t>5</w:t>
             </w:r>
             <w:r>
               <w:rPr>
@@ -6371,7 +6542,7 @@
 </file>
 
 <file path=customXml/itemProps1.xml><?xml version="1.0" encoding="utf-8"?>
-<ds:datastoreItem xmlns:ds="http://schemas.openxmlformats.org/officeDocument/2006/customXml" ds:itemID="{77860162-487E-482F-BD46-7BC9C7AC69A1}">
+<ds:datastoreItem xmlns:ds="http://schemas.openxmlformats.org/officeDocument/2006/customXml" ds:itemID="{853567DF-7C53-4401-9543-85893F250062}">
   <ds:schemaRefs>
     <ds:schemaRef ds:uri="http://schemas.openxmlformats.org/officeDocument/2006/bibliography"/>
   </ds:schemaRefs>

</xml_diff>